<commit_message>
add more CV strategies
</commit_message>
<xml_diff>
--- a/AllData/README_AllData.docx
+++ b/AllData/README_AllData.docx
@@ -1,6 +1,6 @@
 
 <file path=word/document.xml><?xml version="1.0" encoding="utf-8"?>
-<w:document xmlns:wpc="http://schemas.microsoft.com/office/word/2010/wordprocessingCanvas" xmlns:cx="http://schemas.microsoft.com/office/drawing/2014/chartex" xmlns:cx1="http://schemas.microsoft.com/office/drawing/2015/9/8/chartex" xmlns:cx2="http://schemas.microsoft.com/office/drawing/2015/10/21/chartex" xmlns:cx3="http://schemas.microsoft.com/office/drawing/2016/5/9/chartex" xmlns:cx4="http://schemas.microsoft.com/office/drawing/2016/5/10/chartex" xmlns:cx5="http://schemas.microsoft.com/office/drawing/2016/5/11/chartex" xmlns:cx6="http://schemas.microsoft.com/office/drawing/2016/5/12/chartex" xmlns:cx7="http://schemas.microsoft.com/office/drawing/2016/5/13/chartex" xmlns:cx8="http://schemas.microsoft.com/office/drawing/2016/5/14/chartex" xmlns:mc="http://schemas.openxmlformats.org/markup-compatibility/2006" xmlns:aink="http://schemas.microsoft.com/office/drawing/2016/ink" xmlns:am3d="http://schemas.microsoft.com/office/drawing/2017/model3d" xmlns:o="urn:schemas-microsoft-com:office:office" xmlns:oel="http://schemas.microsoft.com/office/2019/extlst" xmlns:r="http://schemas.openxmlformats.org/officeDocument/2006/relationships" xmlns:m="http://schemas.openxmlformats.org/officeDocument/2006/math" xmlns:v="urn:schemas-microsoft-com:vml" xmlns:wp14="http://schemas.microsoft.com/office/word/2010/wordprocessingDrawing" xmlns:wp="http://schemas.openxmlformats.org/drawingml/2006/wordprocessingDrawing" xmlns:w10="urn:schemas-microsoft-com:office:word" xmlns:w="http://schemas.openxmlformats.org/wordprocessingml/2006/main" xmlns:w14="http://schemas.microsoft.com/office/word/2010/wordml" xmlns:w15="http://schemas.microsoft.com/office/word/2012/wordml" xmlns:w16cex="http://schemas.microsoft.com/office/word/2018/wordml/cex" xmlns:w16cid="http://schemas.microsoft.com/office/word/2016/wordml/cid" xmlns:w16="http://schemas.microsoft.com/office/word/2018/wordml" xmlns:w16sdtdh="http://schemas.microsoft.com/office/word/2020/wordml/sdtdatahash" xmlns:w16se="http://schemas.microsoft.com/office/word/2015/wordml/symex" xmlns:wpg="http://schemas.microsoft.com/office/word/2010/wordprocessingGroup" xmlns:wpi="http://schemas.microsoft.com/office/word/2010/wordprocessingInk" xmlns:wne="http://schemas.microsoft.com/office/word/2006/wordml" xmlns:wps="http://schemas.microsoft.com/office/word/2010/wordprocessingShape" mc:Ignorable="w14 w15 w16se w16cid w16 w16cex w16sdtdh wp14">
+<w:document xmlns:wpc="http://schemas.microsoft.com/office/word/2010/wordprocessingCanvas" xmlns:cx="http://schemas.microsoft.com/office/drawing/2014/chartex" xmlns:cx1="http://schemas.microsoft.com/office/drawing/2015/9/8/chartex" xmlns:cx2="http://schemas.microsoft.com/office/drawing/2015/10/21/chartex" xmlns:cx3="http://schemas.microsoft.com/office/drawing/2016/5/9/chartex" xmlns:cx4="http://schemas.microsoft.com/office/drawing/2016/5/10/chartex" xmlns:cx5="http://schemas.microsoft.com/office/drawing/2016/5/11/chartex" xmlns:cx6="http://schemas.microsoft.com/office/drawing/2016/5/12/chartex" xmlns:cx7="http://schemas.microsoft.com/office/drawing/2016/5/13/chartex" xmlns:cx8="http://schemas.microsoft.com/office/drawing/2016/5/14/chartex" xmlns:mc="http://schemas.openxmlformats.org/markup-compatibility/2006" xmlns:aink="http://schemas.microsoft.com/office/drawing/2016/ink" xmlns:am3d="http://schemas.microsoft.com/office/drawing/2017/model3d" xmlns:o="urn:schemas-microsoft-com:office:office" xmlns:oel="http://schemas.microsoft.com/office/2019/extlst" xmlns:r="http://schemas.openxmlformats.org/officeDocument/2006/relationships" xmlns:m="http://schemas.openxmlformats.org/officeDocument/2006/math" xmlns:v="urn:schemas-microsoft-com:vml" xmlns:wp14="http://schemas.microsoft.com/office/word/2010/wordprocessingDrawing" xmlns:wp="http://schemas.openxmlformats.org/drawingml/2006/wordprocessingDrawing" xmlns:w10="urn:schemas-microsoft-com:office:word" xmlns:w="http://schemas.openxmlformats.org/wordprocessingml/2006/main" xmlns:w14="http://schemas.microsoft.com/office/word/2010/wordml" xmlns:w15="http://schemas.microsoft.com/office/word/2012/wordml" xmlns:w16cex="http://schemas.microsoft.com/office/word/2018/wordml/cex" xmlns:w16cid="http://schemas.microsoft.com/office/word/2016/wordml/cid" xmlns:w16="http://schemas.microsoft.com/office/word/2018/wordml" xmlns:w16du="http://schemas.microsoft.com/office/word/2023/wordml/word16du" xmlns:w16sdtdh="http://schemas.microsoft.com/office/word/2020/wordml/sdtdatahash" xmlns:w16se="http://schemas.microsoft.com/office/word/2015/wordml/symex" xmlns:wpg="http://schemas.microsoft.com/office/word/2010/wordprocessingGroup" xmlns:wpi="http://schemas.microsoft.com/office/word/2010/wordprocessingInk" xmlns:wne="http://schemas.microsoft.com/office/word/2006/wordml" xmlns:wps="http://schemas.microsoft.com/office/word/2010/wordprocessingShape" mc:Ignorable="w14 w15 w16se w16cid w16 w16cex w16sdtdh wp14">
   <w:body>
     <w:tbl>
       <w:tblPr>
@@ -21,9 +21,8 @@
           <w:p>
             <w:pPr>
               <w:widowControl/>
-              <w:jc w:val="center"/>
-              <w:rPr>
-                <w:rFonts w:ascii="Times New Roman" w:eastAsia="等线" w:hAnsi="Times New Roman" w:cs="Times New Roman"/>
+              <w:rPr>
+                <w:rFonts w:ascii="Times New Roman" w:eastAsia="DengXian" w:hAnsi="Times New Roman" w:cs="Times New Roman"/>
                 <w:sz w:val="24"/>
                 <w:szCs w:val="24"/>
                 <w:lang w:val="en-GB"/>
@@ -31,7 +30,7 @@
             </w:pPr>
             <w:r>
               <w:rPr>
-                <w:rFonts w:ascii="Times New Roman" w:eastAsia="等线" w:hAnsi="Times New Roman" w:cs="Times New Roman"/>
+                <w:rFonts w:ascii="Times New Roman" w:eastAsia="DengXian" w:hAnsi="Times New Roman" w:cs="Times New Roman"/>
                 <w:sz w:val="24"/>
                 <w:szCs w:val="24"/>
                 <w:lang w:val="en-GB"/>
@@ -49,7 +48,7 @@
               <w:widowControl/>
               <w:jc w:val="left"/>
               <w:rPr>
-                <w:rFonts w:ascii="Times New Roman" w:eastAsia="等线" w:hAnsi="Times New Roman" w:cs="Times New Roman"/>
+                <w:rFonts w:ascii="Times New Roman" w:eastAsia="DengXian" w:hAnsi="Times New Roman" w:cs="Times New Roman"/>
                 <w:sz w:val="24"/>
                 <w:szCs w:val="24"/>
                 <w:lang w:val="en-GB"/>
@@ -57,7 +56,7 @@
             </w:pPr>
             <w:r>
               <w:rPr>
-                <w:rFonts w:ascii="Times New Roman" w:eastAsia="等线" w:hAnsi="Times New Roman" w:cs="Times New Roman"/>
+                <w:rFonts w:ascii="Times New Roman" w:eastAsia="DengXian" w:hAnsi="Times New Roman" w:cs="Times New Roman"/>
                 <w:sz w:val="24"/>
                 <w:szCs w:val="24"/>
                 <w:lang w:val="en-GB"/>
@@ -77,13 +76,13 @@
               <w:widowControl/>
               <w:jc w:val="center"/>
               <w:rPr>
-                <w:rFonts w:ascii="Times New Roman" w:eastAsia="等线" w:hAnsi="Times New Roman" w:cs="Times New Roman"/>
-                <w:lang w:val="en-GB"/>
-              </w:rPr>
-            </w:pPr>
-            <w:r>
-              <w:rPr>
-                <w:rFonts w:ascii="Times New Roman" w:eastAsia="等线" w:hAnsi="Times New Roman" w:cs="Times New Roman"/>
+                <w:rFonts w:ascii="Times New Roman" w:eastAsia="DengXian" w:hAnsi="Times New Roman" w:cs="Times New Roman"/>
+                <w:lang w:val="en-GB"/>
+              </w:rPr>
+            </w:pPr>
+            <w:r>
+              <w:rPr>
+                <w:rFonts w:ascii="Times New Roman" w:eastAsia="DengXian" w:hAnsi="Times New Roman" w:cs="Times New Roman"/>
                 <w:lang w:val="en-GB"/>
               </w:rPr>
               <w:t>1-22</w:t>
@@ -99,14 +98,14 @@
               <w:widowControl/>
               <w:jc w:val="left"/>
               <w:rPr>
-                <w:rFonts w:ascii="Times New Roman" w:eastAsia="等线" w:hAnsi="Times New Roman" w:cs="Times New Roman"/>
+                <w:rFonts w:ascii="Times New Roman" w:eastAsia="DengXian" w:hAnsi="Times New Roman" w:cs="Times New Roman"/>
                 <w:highlight w:val="yellow"/>
                 <w:lang w:val="en-GB"/>
               </w:rPr>
             </w:pPr>
             <w:r>
               <w:rPr>
-                <w:rFonts w:ascii="Times New Roman" w:eastAsia="等线" w:hAnsi="Times New Roman" w:cs="Times New Roman"/>
+                <w:rFonts w:ascii="Times New Roman" w:eastAsia="DengXian" w:hAnsi="Times New Roman" w:cs="Times New Roman"/>
                 <w:lang w:val="en-GB"/>
               </w:rPr>
               <w:t>X coordinates of 22 body joints.</w:t>
@@ -124,13 +123,13 @@
               <w:widowControl/>
               <w:jc w:val="center"/>
               <w:rPr>
-                <w:rFonts w:ascii="Times New Roman" w:eastAsia="等线" w:hAnsi="Times New Roman" w:cs="Times New Roman"/>
-                <w:lang w:val="en-GB"/>
-              </w:rPr>
-            </w:pPr>
-            <w:r>
-              <w:rPr>
-                <w:rFonts w:ascii="Times New Roman" w:eastAsia="等线" w:hAnsi="Times New Roman" w:cs="Times New Roman"/>
+                <w:rFonts w:ascii="Times New Roman" w:eastAsia="DengXian" w:hAnsi="Times New Roman" w:cs="Times New Roman"/>
+                <w:lang w:val="en-GB"/>
+              </w:rPr>
+            </w:pPr>
+            <w:r>
+              <w:rPr>
+                <w:rFonts w:ascii="Times New Roman" w:eastAsia="DengXian" w:hAnsi="Times New Roman" w:cs="Times New Roman"/>
                 <w:lang w:val="en-GB"/>
               </w:rPr>
               <w:t>23-44</w:t>
@@ -146,14 +145,14 @@
               <w:widowControl/>
               <w:jc w:val="left"/>
               <w:rPr>
-                <w:rFonts w:ascii="Times New Roman" w:eastAsia="等线" w:hAnsi="Times New Roman" w:cs="Times New Roman"/>
+                <w:rFonts w:ascii="Times New Roman" w:eastAsia="DengXian" w:hAnsi="Times New Roman" w:cs="Times New Roman"/>
                 <w:highlight w:val="yellow"/>
                 <w:lang w:val="en-GB"/>
               </w:rPr>
             </w:pPr>
             <w:r>
               <w:rPr>
-                <w:rFonts w:ascii="Times New Roman" w:eastAsia="等线" w:hAnsi="Times New Roman" w:cs="Times New Roman"/>
+                <w:rFonts w:ascii="Times New Roman" w:eastAsia="DengXian" w:hAnsi="Times New Roman" w:cs="Times New Roman"/>
                 <w:lang w:val="en-GB"/>
               </w:rPr>
               <w:t>Y coordinates of 22 body joints.</w:t>
@@ -171,13 +170,13 @@
               <w:widowControl/>
               <w:jc w:val="center"/>
               <w:rPr>
-                <w:rFonts w:ascii="Times New Roman" w:eastAsia="等线" w:hAnsi="Times New Roman" w:cs="Times New Roman"/>
-                <w:lang w:val="en-GB"/>
-              </w:rPr>
-            </w:pPr>
-            <w:r>
-              <w:rPr>
-                <w:rFonts w:ascii="Times New Roman" w:eastAsia="等线" w:hAnsi="Times New Roman" w:cs="Times New Roman"/>
+                <w:rFonts w:ascii="Times New Roman" w:eastAsia="DengXian" w:hAnsi="Times New Roman" w:cs="Times New Roman"/>
+                <w:lang w:val="en-GB"/>
+              </w:rPr>
+            </w:pPr>
+            <w:r>
+              <w:rPr>
+                <w:rFonts w:ascii="Times New Roman" w:eastAsia="DengXian" w:hAnsi="Times New Roman" w:cs="Times New Roman"/>
                 <w:lang w:val="en-GB"/>
               </w:rPr>
               <w:t>45-66</w:t>
@@ -193,14 +192,14 @@
               <w:widowControl/>
               <w:jc w:val="left"/>
               <w:rPr>
-                <w:rFonts w:ascii="Times New Roman" w:eastAsia="等线" w:hAnsi="Times New Roman" w:cs="Times New Roman"/>
+                <w:rFonts w:ascii="Times New Roman" w:eastAsia="DengXian" w:hAnsi="Times New Roman" w:cs="Times New Roman"/>
                 <w:highlight w:val="yellow"/>
                 <w:lang w:val="en-GB"/>
               </w:rPr>
             </w:pPr>
             <w:r>
               <w:rPr>
-                <w:rFonts w:ascii="Times New Roman" w:eastAsia="等线" w:hAnsi="Times New Roman" w:cs="Times New Roman"/>
+                <w:rFonts w:ascii="Times New Roman" w:eastAsia="DengXian" w:hAnsi="Times New Roman" w:cs="Times New Roman"/>
                 <w:lang w:val="en-GB"/>
               </w:rPr>
               <w:t>Z coordinates of 22 body joints.</w:t>
@@ -218,13 +217,13 @@
               <w:widowControl/>
               <w:jc w:val="center"/>
               <w:rPr>
-                <w:rFonts w:ascii="Times New Roman" w:eastAsia="等线" w:hAnsi="Times New Roman" w:cs="Times New Roman"/>
-                <w:lang w:val="en-GB"/>
-              </w:rPr>
-            </w:pPr>
-            <w:r>
-              <w:rPr>
-                <w:rFonts w:ascii="Times New Roman" w:eastAsia="等线" w:hAnsi="Times New Roman" w:cs="Times New Roman"/>
+                <w:rFonts w:ascii="Times New Roman" w:eastAsia="DengXian" w:hAnsi="Times New Roman" w:cs="Times New Roman"/>
+                <w:lang w:val="en-GB"/>
+              </w:rPr>
+            </w:pPr>
+            <w:r>
+              <w:rPr>
+                <w:rFonts w:ascii="Times New Roman" w:eastAsia="DengXian" w:hAnsi="Times New Roman" w:cs="Times New Roman"/>
                 <w:lang w:val="en-GB"/>
               </w:rPr>
               <w:t>67-70</w:t>
@@ -240,13 +239,13 @@
               <w:widowControl/>
               <w:jc w:val="left"/>
               <w:rPr>
-                <w:rFonts w:ascii="Times New Roman" w:eastAsia="等线" w:hAnsi="Times New Roman" w:cs="Times New Roman"/>
-                <w:lang w:val="en-GB"/>
-              </w:rPr>
-            </w:pPr>
-            <w:r>
-              <w:rPr>
-                <w:rFonts w:ascii="Times New Roman" w:eastAsia="等线" w:hAnsi="Times New Roman" w:cs="Times New Roman"/>
+                <w:rFonts w:ascii="Times New Roman" w:eastAsia="DengXian" w:hAnsi="Times New Roman" w:cs="Times New Roman"/>
+                <w:lang w:val="en-GB"/>
+              </w:rPr>
+            </w:pPr>
+            <w:r>
+              <w:rPr>
+                <w:rFonts w:ascii="Times New Roman" w:eastAsia="DengXian" w:hAnsi="Times New Roman" w:cs="Times New Roman"/>
                 <w:lang w:val="en-GB"/>
               </w:rPr>
               <w:t>surface electromyography from right and left lumbar paraspinal (lower back) and right and left upper trapezius (upper back) muscles.</w:t>
@@ -267,13 +266,13 @@
               <w:widowControl/>
               <w:jc w:val="center"/>
               <w:rPr>
-                <w:rFonts w:ascii="Times New Roman" w:eastAsia="等线" w:hAnsi="Times New Roman" w:cs="Times New Roman"/>
-                <w:lang w:val="en-GB"/>
-              </w:rPr>
-            </w:pPr>
-            <w:r>
-              <w:rPr>
-                <w:rFonts w:ascii="Times New Roman" w:eastAsia="等线" w:hAnsi="Times New Roman" w:cs="Times New Roman"/>
+                <w:rFonts w:ascii="Times New Roman" w:eastAsia="DengXian" w:hAnsi="Times New Roman" w:cs="Times New Roman"/>
+                <w:lang w:val="en-GB"/>
+              </w:rPr>
+            </w:pPr>
+            <w:r>
+              <w:rPr>
+                <w:rFonts w:ascii="Times New Roman" w:eastAsia="DengXian" w:hAnsi="Times New Roman" w:cs="Times New Roman"/>
                 <w:lang w:val="en-GB"/>
               </w:rPr>
               <w:t>71</w:t>
@@ -288,13 +287,13 @@
             <w:pPr>
               <w:widowControl/>
               <w:rPr>
-                <w:rFonts w:ascii="Times New Roman" w:eastAsia="等线" w:hAnsi="Times New Roman" w:cs="Times New Roman"/>
-                <w:lang w:val="en-GB"/>
-              </w:rPr>
-            </w:pPr>
-            <w:r>
-              <w:rPr>
-                <w:rFonts w:ascii="Times New Roman" w:eastAsia="等线" w:hAnsi="Times New Roman" w:cs="Times New Roman"/>
+                <w:rFonts w:ascii="Times New Roman" w:eastAsia="DengXian" w:hAnsi="Times New Roman" w:cs="Times New Roman"/>
+                <w:lang w:val="en-GB"/>
+              </w:rPr>
+            </w:pPr>
+            <w:r>
+              <w:rPr>
+                <w:rFonts w:ascii="Times New Roman" w:eastAsia="DengXian" w:hAnsi="Times New Roman" w:cs="Times New Roman"/>
                 <w:lang w:val="en-GB"/>
               </w:rPr>
               <w:t xml:space="preserve">exercise type   1: One-leg-stand, </w:t>
@@ -304,13 +303,13 @@
             <w:pPr>
               <w:widowControl/>
               <w:rPr>
-                <w:rFonts w:ascii="Times New Roman" w:eastAsia="等线" w:hAnsi="Times New Roman" w:cs="Times New Roman"/>
-                <w:lang w:val="en-GB"/>
-              </w:rPr>
-            </w:pPr>
-            <w:r>
-              <w:rPr>
-                <w:rFonts w:ascii="Times New Roman" w:eastAsia="等线" w:hAnsi="Times New Roman" w:cs="Times New Roman"/>
+                <w:rFonts w:ascii="Times New Roman" w:eastAsia="DengXian" w:hAnsi="Times New Roman" w:cs="Times New Roman"/>
+                <w:lang w:val="en-GB"/>
+              </w:rPr>
+            </w:pPr>
+            <w:r>
+              <w:rPr>
+                <w:rFonts w:ascii="Times New Roman" w:eastAsia="DengXian" w:hAnsi="Times New Roman" w:cs="Times New Roman"/>
                 <w:lang w:val="en-GB"/>
               </w:rPr>
               <w:t xml:space="preserve">                        2: Reach-forward, </w:t>
@@ -320,13 +319,13 @@
             <w:pPr>
               <w:widowControl/>
               <w:rPr>
-                <w:rFonts w:ascii="Times New Roman" w:eastAsia="等线" w:hAnsi="Times New Roman" w:cs="Times New Roman"/>
-                <w:lang w:val="en-GB"/>
-              </w:rPr>
-            </w:pPr>
-            <w:r>
-              <w:rPr>
-                <w:rFonts w:ascii="Times New Roman" w:eastAsia="等线" w:hAnsi="Times New Roman" w:cs="Times New Roman"/>
+                <w:rFonts w:ascii="Times New Roman" w:eastAsia="DengXian" w:hAnsi="Times New Roman" w:cs="Times New Roman"/>
+                <w:lang w:val="en-GB"/>
+              </w:rPr>
+            </w:pPr>
+            <w:r>
+              <w:rPr>
+                <w:rFonts w:ascii="Times New Roman" w:eastAsia="DengXian" w:hAnsi="Times New Roman" w:cs="Times New Roman"/>
                 <w:lang w:val="en-GB"/>
               </w:rPr>
               <w:t xml:space="preserve">                        3: Bend, </w:t>
@@ -336,27 +335,27 @@
             <w:pPr>
               <w:widowControl/>
               <w:rPr>
-                <w:rFonts w:ascii="Times New Roman" w:eastAsia="等线" w:hAnsi="Times New Roman" w:cs="Times New Roman"/>
-                <w:lang w:val="en-GB"/>
-              </w:rPr>
-            </w:pPr>
-            <w:r>
-              <w:rPr>
-                <w:rFonts w:ascii="Times New Roman" w:eastAsia="等线" w:hAnsi="Times New Roman" w:cs="Times New Roman"/>
+                <w:rFonts w:ascii="Times New Roman" w:eastAsia="DengXian" w:hAnsi="Times New Roman" w:cs="Times New Roman"/>
+                <w:lang w:val="en-GB"/>
+              </w:rPr>
+            </w:pPr>
+            <w:r>
+              <w:rPr>
+                <w:rFonts w:ascii="Times New Roman" w:eastAsia="DengXian" w:hAnsi="Times New Roman" w:cs="Times New Roman"/>
                 <w:lang w:val="en-GB"/>
               </w:rPr>
               <w:t xml:space="preserve">                        4: Sit-to</w:t>
             </w:r>
             <w:r>
               <w:rPr>
-                <w:rFonts w:ascii="Times New Roman" w:eastAsia="等线" w:hAnsi="Times New Roman" w:cs="Times New Roman" w:hint="eastAsia"/>
+                <w:rFonts w:ascii="Times New Roman" w:eastAsia="DengXian" w:hAnsi="Times New Roman" w:cs="Times New Roman" w:hint="eastAsia"/>
                 <w:lang w:val="en-GB"/>
               </w:rPr>
               <w:t>-</w:t>
             </w:r>
             <w:r>
               <w:rPr>
-                <w:rFonts w:ascii="Times New Roman" w:eastAsia="等线" w:hAnsi="Times New Roman" w:cs="Times New Roman"/>
+                <w:rFonts w:ascii="Times New Roman" w:eastAsia="DengXian" w:hAnsi="Times New Roman" w:cs="Times New Roman"/>
                 <w:lang w:val="en-GB"/>
               </w:rPr>
               <w:t xml:space="preserve">stand, </w:t>
@@ -366,13 +365,13 @@
             <w:pPr>
               <w:widowControl/>
               <w:rPr>
-                <w:rFonts w:ascii="Times New Roman" w:eastAsia="等线" w:hAnsi="Times New Roman" w:cs="Times New Roman"/>
-                <w:lang w:val="en-GB"/>
-              </w:rPr>
-            </w:pPr>
-            <w:r>
-              <w:rPr>
-                <w:rFonts w:ascii="Times New Roman" w:eastAsia="等线" w:hAnsi="Times New Roman" w:cs="Times New Roman"/>
+                <w:rFonts w:ascii="Times New Roman" w:eastAsia="DengXian" w:hAnsi="Times New Roman" w:cs="Times New Roman"/>
+                <w:lang w:val="en-GB"/>
+              </w:rPr>
+            </w:pPr>
+            <w:r>
+              <w:rPr>
+                <w:rFonts w:ascii="Times New Roman" w:eastAsia="DengXian" w:hAnsi="Times New Roman" w:cs="Times New Roman"/>
                 <w:lang w:val="en-GB"/>
               </w:rPr>
               <w:t xml:space="preserve">                        5: Stand-to-sit, </w:t>
@@ -382,13 +381,13 @@
             <w:pPr>
               <w:widowControl/>
               <w:rPr>
-                <w:rFonts w:ascii="Times New Roman" w:eastAsia="等线" w:hAnsi="Times New Roman" w:cs="Times New Roman"/>
-                <w:lang w:val="en-GB"/>
-              </w:rPr>
-            </w:pPr>
-            <w:r>
-              <w:rPr>
-                <w:rFonts w:ascii="Times New Roman" w:eastAsia="等线" w:hAnsi="Times New Roman" w:cs="Times New Roman"/>
+                <w:rFonts w:ascii="Times New Roman" w:eastAsia="DengXian" w:hAnsi="Times New Roman" w:cs="Times New Roman"/>
+                <w:lang w:val="en-GB"/>
+              </w:rPr>
+            </w:pPr>
+            <w:r>
+              <w:rPr>
+                <w:rFonts w:ascii="Times New Roman" w:eastAsia="DengXian" w:hAnsi="Times New Roman" w:cs="Times New Roman"/>
                 <w:lang w:val="en-GB"/>
               </w:rPr>
               <w:t xml:space="preserve">                        6: Sitting still, </w:t>
@@ -398,13 +397,13 @@
             <w:pPr>
               <w:widowControl/>
               <w:rPr>
-                <w:rFonts w:ascii="Times New Roman" w:eastAsia="等线" w:hAnsi="Times New Roman" w:cs="Times New Roman"/>
-                <w:lang w:val="en-GB"/>
-              </w:rPr>
-            </w:pPr>
-            <w:r>
-              <w:rPr>
-                <w:rFonts w:ascii="Times New Roman" w:eastAsia="等线" w:hAnsi="Times New Roman" w:cs="Times New Roman"/>
+                <w:rFonts w:ascii="Times New Roman" w:eastAsia="DengXian" w:hAnsi="Times New Roman" w:cs="Times New Roman"/>
+                <w:lang w:val="en-GB"/>
+              </w:rPr>
+            </w:pPr>
+            <w:r>
+              <w:rPr>
+                <w:rFonts w:ascii="Times New Roman" w:eastAsia="DengXian" w:hAnsi="Times New Roman" w:cs="Times New Roman"/>
                 <w:lang w:val="en-GB"/>
               </w:rPr>
               <w:t xml:space="preserve">                        7: Standing still, </w:t>
@@ -414,13 +413,13 @@
             <w:pPr>
               <w:widowControl/>
               <w:rPr>
-                <w:rFonts w:ascii="Times New Roman" w:eastAsia="等线" w:hAnsi="Times New Roman" w:cs="Times New Roman"/>
-                <w:lang w:val="en-GB"/>
-              </w:rPr>
-            </w:pPr>
-            <w:r>
-              <w:rPr>
-                <w:rFonts w:ascii="Times New Roman" w:eastAsia="等线" w:hAnsi="Times New Roman" w:cs="Times New Roman"/>
+                <w:rFonts w:ascii="Times New Roman" w:eastAsia="DengXian" w:hAnsi="Times New Roman" w:cs="Times New Roman"/>
+                <w:lang w:val="en-GB"/>
+              </w:rPr>
+            </w:pPr>
+            <w:r>
+              <w:rPr>
+                <w:rFonts w:ascii="Times New Roman" w:eastAsia="DengXian" w:hAnsi="Times New Roman" w:cs="Times New Roman"/>
                 <w:lang w:val="en-GB"/>
               </w:rPr>
               <w:t xml:space="preserve">                        8: Walking, </w:t>
@@ -430,13 +429,13 @@
             <w:pPr>
               <w:widowControl/>
               <w:rPr>
-                <w:rFonts w:ascii="Times New Roman" w:eastAsia="等线" w:hAnsi="Times New Roman" w:cs="Times New Roman"/>
-                <w:lang w:val="en-GB"/>
-              </w:rPr>
-            </w:pPr>
-            <w:r>
-              <w:rPr>
-                <w:rFonts w:ascii="Times New Roman" w:eastAsia="等线" w:hAnsi="Times New Roman" w:cs="Times New Roman"/>
+                <w:rFonts w:ascii="Times New Roman" w:eastAsia="DengXian" w:hAnsi="Times New Roman" w:cs="Times New Roman"/>
+                <w:lang w:val="en-GB"/>
+              </w:rPr>
+            </w:pPr>
+            <w:r>
+              <w:rPr>
+                <w:rFonts w:ascii="Times New Roman" w:eastAsia="DengXian" w:hAnsi="Times New Roman" w:cs="Times New Roman"/>
                 <w:lang w:val="en-GB"/>
               </w:rPr>
               <w:t xml:space="preserve">                        0: Others</w:t>
@@ -454,13 +453,13 @@
               <w:widowControl/>
               <w:jc w:val="center"/>
               <w:rPr>
-                <w:rFonts w:ascii="Times New Roman" w:eastAsia="等线" w:hAnsi="Times New Roman" w:cs="Times New Roman"/>
-                <w:lang w:val="en-GB"/>
-              </w:rPr>
-            </w:pPr>
-            <w:r>
-              <w:rPr>
-                <w:rFonts w:ascii="Times New Roman" w:eastAsia="等线" w:hAnsi="Times New Roman" w:cs="Times New Roman"/>
+                <w:rFonts w:ascii="Times New Roman" w:eastAsia="DengXian" w:hAnsi="Times New Roman" w:cs="Times New Roman"/>
+                <w:lang w:val="en-GB"/>
+              </w:rPr>
+            </w:pPr>
+            <w:r>
+              <w:rPr>
+                <w:rFonts w:ascii="Times New Roman" w:eastAsia="DengXian" w:hAnsi="Times New Roman" w:cs="Times New Roman"/>
                 <w:lang w:val="en-GB"/>
               </w:rPr>
               <w:t>72</w:t>
@@ -475,13 +474,13 @@
             <w:pPr>
               <w:widowControl/>
               <w:rPr>
-                <w:rFonts w:ascii="Times New Roman" w:eastAsia="等线" w:hAnsi="Times New Roman" w:cs="Times New Roman"/>
-                <w:lang w:val="en-GB"/>
-              </w:rPr>
-            </w:pPr>
-            <w:r>
-              <w:rPr>
-                <w:rFonts w:ascii="Times New Roman" w:eastAsia="等线" w:hAnsi="Times New Roman" w:cs="Times New Roman"/>
+                <w:rFonts w:ascii="Times New Roman" w:eastAsia="DengXian" w:hAnsi="Times New Roman" w:cs="Times New Roman"/>
+                <w:lang w:val="en-GB"/>
+              </w:rPr>
+            </w:pPr>
+            <w:r>
+              <w:rPr>
+                <w:rFonts w:ascii="Times New Roman" w:eastAsia="DengXian" w:hAnsi="Times New Roman" w:cs="Times New Roman"/>
                 <w:lang w:val="en-GB"/>
               </w:rPr>
               <w:t xml:space="preserve">pain level     0: Healthy, </w:t>
@@ -491,13 +490,13 @@
             <w:pPr>
               <w:widowControl/>
               <w:rPr>
-                <w:rFonts w:ascii="Times New Roman" w:eastAsia="等线" w:hAnsi="Times New Roman" w:cs="Times New Roman"/>
-                <w:lang w:val="en-GB"/>
-              </w:rPr>
-            </w:pPr>
-            <w:r>
-              <w:rPr>
-                <w:rFonts w:ascii="Times New Roman" w:eastAsia="等线" w:hAnsi="Times New Roman" w:cs="Times New Roman"/>
+                <w:rFonts w:ascii="Times New Roman" w:eastAsia="DengXian" w:hAnsi="Times New Roman" w:cs="Times New Roman"/>
+                <w:lang w:val="en-GB"/>
+              </w:rPr>
+            </w:pPr>
+            <w:r>
+              <w:rPr>
+                <w:rFonts w:ascii="Times New Roman" w:eastAsia="DengXian" w:hAnsi="Times New Roman" w:cs="Times New Roman"/>
                 <w:lang w:val="en-GB"/>
               </w:rPr>
               <w:t xml:space="preserve">                   -1: Not reported (only for the patients), </w:t>
@@ -507,13 +506,13 @@
             <w:pPr>
               <w:widowControl/>
               <w:rPr>
-                <w:rFonts w:ascii="Times New Roman" w:eastAsia="等线" w:hAnsi="Times New Roman" w:cs="Times New Roman"/>
-                <w:lang w:val="en-GB"/>
-              </w:rPr>
-            </w:pPr>
-            <w:r>
-              <w:rPr>
-                <w:rFonts w:ascii="Times New Roman" w:eastAsia="等线" w:hAnsi="Times New Roman" w:cs="Times New Roman"/>
+                <w:rFonts w:ascii="Times New Roman" w:eastAsia="DengXian" w:hAnsi="Times New Roman" w:cs="Times New Roman"/>
+                <w:lang w:val="en-GB"/>
+              </w:rPr>
+            </w:pPr>
+            <w:r>
+              <w:rPr>
+                <w:rFonts w:ascii="Times New Roman" w:eastAsia="DengXian" w:hAnsi="Times New Roman" w:cs="Times New Roman"/>
                 <w:lang w:val="en-GB"/>
               </w:rPr>
               <w:t xml:space="preserve">                    1: Low-level pain, </w:t>
@@ -523,13 +522,13 @@
             <w:pPr>
               <w:widowControl/>
               <w:rPr>
-                <w:rFonts w:ascii="Times New Roman" w:eastAsia="等线" w:hAnsi="Times New Roman" w:cs="Times New Roman"/>
-                <w:lang w:val="en-GB"/>
-              </w:rPr>
-            </w:pPr>
-            <w:r>
-              <w:rPr>
-                <w:rFonts w:ascii="Times New Roman" w:eastAsia="等线" w:hAnsi="Times New Roman" w:cs="Times New Roman"/>
+                <w:rFonts w:ascii="Times New Roman" w:eastAsia="DengXian" w:hAnsi="Times New Roman" w:cs="Times New Roman"/>
+                <w:lang w:val="en-GB"/>
+              </w:rPr>
+            </w:pPr>
+            <w:r>
+              <w:rPr>
+                <w:rFonts w:ascii="Times New Roman" w:eastAsia="DengXian" w:hAnsi="Times New Roman" w:cs="Times New Roman"/>
                 <w:lang w:val="en-GB"/>
               </w:rPr>
               <w:t xml:space="preserve">                    2: High-level pain</w:t>
@@ -547,13 +546,13 @@
               <w:widowControl/>
               <w:jc w:val="center"/>
               <w:rPr>
-                <w:rFonts w:ascii="Times New Roman" w:eastAsia="等线" w:hAnsi="Times New Roman" w:cs="Times New Roman"/>
-                <w:lang w:val="en-GB"/>
-              </w:rPr>
-            </w:pPr>
-            <w:r>
-              <w:rPr>
-                <w:rFonts w:ascii="Times New Roman" w:eastAsia="等线" w:hAnsi="Times New Roman" w:cs="Times New Roman"/>
+                <w:rFonts w:ascii="Times New Roman" w:eastAsia="DengXian" w:hAnsi="Times New Roman" w:cs="Times New Roman"/>
+                <w:lang w:val="en-GB"/>
+              </w:rPr>
+            </w:pPr>
+            <w:r>
+              <w:rPr>
+                <w:rFonts w:ascii="Times New Roman" w:eastAsia="DengXian" w:hAnsi="Times New Roman" w:cs="Times New Roman"/>
                 <w:lang w:val="en-GB"/>
               </w:rPr>
               <w:t>73</w:t>
@@ -569,13 +568,13 @@
               <w:widowControl/>
               <w:jc w:val="left"/>
               <w:rPr>
-                <w:rFonts w:ascii="Times New Roman" w:eastAsia="等线" w:hAnsi="Times New Roman" w:cs="Times New Roman"/>
-                <w:lang w:val="en-GB"/>
-              </w:rPr>
-            </w:pPr>
-            <w:r>
-              <w:rPr>
-                <w:rFonts w:ascii="Times New Roman" w:eastAsia="等线" w:hAnsi="Times New Roman" w:cs="Times New Roman"/>
+                <w:rFonts w:ascii="Times New Roman" w:eastAsia="DengXian" w:hAnsi="Times New Roman" w:cs="Times New Roman"/>
+                <w:lang w:val="en-GB"/>
+              </w:rPr>
+            </w:pPr>
+            <w:r>
+              <w:rPr>
+                <w:rFonts w:ascii="Times New Roman" w:eastAsia="DengXian" w:hAnsi="Times New Roman" w:cs="Times New Roman"/>
                 <w:lang w:val="en-GB"/>
               </w:rPr>
               <w:t xml:space="preserve">Protective </w:t>
@@ -583,7 +582,7 @@
             <w:proofErr w:type="spellStart"/>
             <w:r>
               <w:rPr>
-                <w:rFonts w:ascii="Times New Roman" w:eastAsia="等线" w:hAnsi="Times New Roman" w:cs="Times New Roman"/>
+                <w:rFonts w:ascii="Times New Roman" w:eastAsia="DengXian" w:hAnsi="Times New Roman" w:cs="Times New Roman"/>
                 <w:lang w:val="en-GB"/>
               </w:rPr>
               <w:t>behavior</w:t>
@@ -591,7 +590,7 @@
             <w:proofErr w:type="spellEnd"/>
             <w:r>
               <w:rPr>
-                <w:rFonts w:ascii="Times New Roman" w:eastAsia="等线" w:hAnsi="Times New Roman" w:cs="Times New Roman"/>
+                <w:rFonts w:ascii="Times New Roman" w:eastAsia="DengXian" w:hAnsi="Times New Roman" w:cs="Times New Roman"/>
                 <w:lang w:val="en-GB"/>
               </w:rPr>
               <w:t xml:space="preserve"> (merged) label       0: Not protective, </w:t>
@@ -602,27 +601,27 @@
               <w:widowControl/>
               <w:jc w:val="left"/>
               <w:rPr>
-                <w:rFonts w:ascii="Times New Roman" w:eastAsia="等线" w:hAnsi="Times New Roman" w:cs="Times New Roman"/>
-                <w:lang w:val="en-GB"/>
-              </w:rPr>
-            </w:pPr>
-            <w:r>
-              <w:rPr>
-                <w:rFonts w:ascii="Times New Roman" w:eastAsia="等线" w:hAnsi="Times New Roman" w:cs="Times New Roman"/>
+                <w:rFonts w:ascii="Times New Roman" w:eastAsia="DengXian" w:hAnsi="Times New Roman" w:cs="Times New Roman"/>
+                <w:lang w:val="en-GB"/>
+              </w:rPr>
+            </w:pPr>
+            <w:r>
+              <w:rPr>
+                <w:rFonts w:ascii="Times New Roman" w:eastAsia="DengXian" w:hAnsi="Times New Roman" w:cs="Times New Roman"/>
                 <w:lang w:val="en-GB"/>
               </w:rPr>
               <w:t xml:space="preserve">                                 </w:t>
             </w:r>
             <w:r>
               <w:rPr>
-                <w:rFonts w:ascii="Times New Roman" w:eastAsia="等线" w:hAnsi="Times New Roman" w:cs="Times New Roman"/>
+                <w:rFonts w:ascii="Times New Roman" w:eastAsia="DengXian" w:hAnsi="Times New Roman" w:cs="Times New Roman"/>
                 <w:lang w:val="en-GB"/>
               </w:rPr>
               <w:t xml:space="preserve">  </w:t>
             </w:r>
             <w:r>
               <w:rPr>
-                <w:rFonts w:ascii="Times New Roman" w:eastAsia="等线" w:hAnsi="Times New Roman" w:cs="Times New Roman"/>
+                <w:rFonts w:ascii="Times New Roman" w:eastAsia="DengXian" w:hAnsi="Times New Roman" w:cs="Times New Roman"/>
                 <w:lang w:val="en-GB"/>
               </w:rPr>
               <w:t>1: Protective</w:t>
@@ -643,13 +642,13 @@
               <w:widowControl/>
               <w:jc w:val="center"/>
               <w:rPr>
-                <w:rFonts w:ascii="Times New Roman" w:eastAsia="等线" w:hAnsi="Times New Roman" w:cs="Times New Roman"/>
-                <w:lang w:val="en-GB"/>
-              </w:rPr>
-            </w:pPr>
-            <w:r>
-              <w:rPr>
-                <w:rFonts w:ascii="Times New Roman" w:eastAsia="等线" w:hAnsi="Times New Roman" w:cs="Times New Roman"/>
+                <w:rFonts w:ascii="Times New Roman" w:eastAsia="DengXian" w:hAnsi="Times New Roman" w:cs="Times New Roman"/>
+                <w:lang w:val="en-GB"/>
+              </w:rPr>
+            </w:pPr>
+            <w:r>
+              <w:rPr>
+                <w:rFonts w:ascii="Times New Roman" w:eastAsia="DengXian" w:hAnsi="Times New Roman" w:cs="Times New Roman"/>
                 <w:lang w:val="en-GB"/>
               </w:rPr>
               <w:t>74-78</w:t>
@@ -665,13 +664,13 @@
               <w:widowControl/>
               <w:jc w:val="left"/>
               <w:rPr>
-                <w:rFonts w:ascii="Times New Roman" w:eastAsia="等线" w:hAnsi="Times New Roman" w:cs="Times New Roman"/>
-                <w:lang w:val="en-GB"/>
-              </w:rPr>
-            </w:pPr>
-            <w:r>
-              <w:rPr>
-                <w:rFonts w:ascii="Times New Roman" w:eastAsia="等线" w:hAnsi="Times New Roman" w:cs="Times New Roman"/>
+                <w:rFonts w:ascii="Times New Roman" w:eastAsia="DengXian" w:hAnsi="Times New Roman" w:cs="Times New Roman"/>
+                <w:lang w:val="en-GB"/>
+              </w:rPr>
+            </w:pPr>
+            <w:r>
+              <w:rPr>
+                <w:rFonts w:ascii="Times New Roman" w:eastAsia="DengXian" w:hAnsi="Times New Roman" w:cs="Times New Roman"/>
                 <w:lang w:val="en-GB"/>
               </w:rPr>
               <w:t xml:space="preserve">Protective </w:t>
@@ -679,7 +678,7 @@
             <w:proofErr w:type="spellStart"/>
             <w:r>
               <w:rPr>
-                <w:rFonts w:ascii="Times New Roman" w:eastAsia="等线" w:hAnsi="Times New Roman" w:cs="Times New Roman"/>
+                <w:rFonts w:ascii="Times New Roman" w:eastAsia="DengXian" w:hAnsi="Times New Roman" w:cs="Times New Roman"/>
                 <w:lang w:val="en-GB"/>
               </w:rPr>
               <w:t>behavior</w:t>
@@ -687,7 +686,7 @@
             <w:proofErr w:type="spellEnd"/>
             <w:r>
               <w:rPr>
-                <w:rFonts w:ascii="Times New Roman" w:eastAsia="等线" w:hAnsi="Times New Roman" w:cs="Times New Roman"/>
+                <w:rFonts w:ascii="Times New Roman" w:eastAsia="DengXian" w:hAnsi="Times New Roman" w:cs="Times New Roman"/>
                 <w:lang w:val="en-GB"/>
               </w:rPr>
               <w:t xml:space="preserve"> type        0: negative, 1: positive</w:t>
@@ -698,13 +697,13 @@
               <w:widowControl/>
               <w:jc w:val="left"/>
               <w:rPr>
-                <w:rFonts w:ascii="Times New Roman" w:eastAsia="等线" w:hAnsi="Times New Roman" w:cs="Times New Roman"/>
-                <w:lang w:val="en-GB"/>
-              </w:rPr>
-            </w:pPr>
-            <w:r>
-              <w:rPr>
-                <w:rFonts w:ascii="Times New Roman" w:eastAsia="等线" w:hAnsi="Times New Roman" w:cs="Times New Roman"/>
+                <w:rFonts w:ascii="Times New Roman" w:eastAsia="DengXian" w:hAnsi="Times New Roman" w:cs="Times New Roman"/>
+                <w:lang w:val="en-GB"/>
+              </w:rPr>
+            </w:pPr>
+            <w:r>
+              <w:rPr>
+                <w:rFonts w:ascii="Times New Roman" w:eastAsia="DengXian" w:hAnsi="Times New Roman" w:cs="Times New Roman"/>
                 <w:lang w:val="en-GB"/>
               </w:rPr>
               <w:t>74- Guarding/Stiffness</w:t>
@@ -715,13 +714,13 @@
               <w:widowControl/>
               <w:jc w:val="left"/>
               <w:rPr>
-                <w:rFonts w:ascii="Times New Roman" w:eastAsia="等线" w:hAnsi="Times New Roman" w:cs="Times New Roman"/>
-                <w:lang w:val="en-GB"/>
-              </w:rPr>
-            </w:pPr>
-            <w:r>
-              <w:rPr>
-                <w:rFonts w:ascii="Times New Roman" w:eastAsia="等线" w:hAnsi="Times New Roman" w:cs="Times New Roman"/>
+                <w:rFonts w:ascii="Times New Roman" w:eastAsia="DengXian" w:hAnsi="Times New Roman" w:cs="Times New Roman"/>
+                <w:lang w:val="en-GB"/>
+              </w:rPr>
+            </w:pPr>
+            <w:r>
+              <w:rPr>
+                <w:rFonts w:ascii="Times New Roman" w:eastAsia="DengXian" w:hAnsi="Times New Roman" w:cs="Times New Roman"/>
                 <w:lang w:val="en-GB"/>
               </w:rPr>
               <w:t>74- Hesitation</w:t>
@@ -732,13 +731,13 @@
               <w:widowControl/>
               <w:jc w:val="left"/>
               <w:rPr>
-                <w:rFonts w:ascii="Times New Roman" w:eastAsia="等线" w:hAnsi="Times New Roman" w:cs="Times New Roman"/>
-                <w:lang w:val="en-GB"/>
-              </w:rPr>
-            </w:pPr>
-            <w:r>
-              <w:rPr>
-                <w:rFonts w:ascii="Times New Roman" w:eastAsia="等线" w:hAnsi="Times New Roman" w:cs="Times New Roman"/>
+                <w:rFonts w:ascii="Times New Roman" w:eastAsia="DengXian" w:hAnsi="Times New Roman" w:cs="Times New Roman"/>
+                <w:lang w:val="en-GB"/>
+              </w:rPr>
+            </w:pPr>
+            <w:r>
+              <w:rPr>
+                <w:rFonts w:ascii="Times New Roman" w:eastAsia="DengXian" w:hAnsi="Times New Roman" w:cs="Times New Roman"/>
                 <w:lang w:val="en-GB"/>
               </w:rPr>
               <w:t>76- Support/Bracing</w:t>
@@ -749,13 +748,13 @@
               <w:widowControl/>
               <w:jc w:val="left"/>
               <w:rPr>
-                <w:rFonts w:ascii="Times New Roman" w:eastAsia="等线" w:hAnsi="Times New Roman" w:cs="Times New Roman"/>
-                <w:lang w:val="en-GB"/>
-              </w:rPr>
-            </w:pPr>
-            <w:r>
-              <w:rPr>
-                <w:rFonts w:ascii="Times New Roman" w:eastAsia="等线" w:hAnsi="Times New Roman" w:cs="Times New Roman"/>
+                <w:rFonts w:ascii="Times New Roman" w:eastAsia="DengXian" w:hAnsi="Times New Roman" w:cs="Times New Roman"/>
+                <w:lang w:val="en-GB"/>
+              </w:rPr>
+            </w:pPr>
+            <w:r>
+              <w:rPr>
+                <w:rFonts w:ascii="Times New Roman" w:eastAsia="DengXian" w:hAnsi="Times New Roman" w:cs="Times New Roman"/>
                 <w:lang w:val="en-GB"/>
               </w:rPr>
               <w:t>77- Abrupt motion</w:t>
@@ -766,13 +765,13 @@
               <w:widowControl/>
               <w:jc w:val="left"/>
               <w:rPr>
-                <w:rFonts w:ascii="Times New Roman" w:eastAsia="等线" w:hAnsi="Times New Roman" w:cs="Times New Roman"/>
-                <w:lang w:val="en-GB"/>
-              </w:rPr>
-            </w:pPr>
-            <w:r>
-              <w:rPr>
-                <w:rFonts w:ascii="Times New Roman" w:eastAsia="等线" w:hAnsi="Times New Roman" w:cs="Times New Roman"/>
+                <w:rFonts w:ascii="Times New Roman" w:eastAsia="DengXian" w:hAnsi="Times New Roman" w:cs="Times New Roman"/>
+                <w:lang w:val="en-GB"/>
+              </w:rPr>
+            </w:pPr>
+            <w:r>
+              <w:rPr>
+                <w:rFonts w:ascii="Times New Roman" w:eastAsia="DengXian" w:hAnsi="Times New Roman" w:cs="Times New Roman"/>
                 <w:lang w:val="en-GB"/>
               </w:rPr>
               <w:t>78- Rubbing/Stimulation</w:t>
@@ -793,7 +792,7 @@
               <w:widowControl/>
               <w:jc w:val="center"/>
               <w:rPr>
-                <w:rFonts w:ascii="Times New Roman" w:eastAsia="等线" w:hAnsi="Times New Roman" w:cs="Times New Roman"/>
+                <w:rFonts w:ascii="Times New Roman" w:eastAsia="DengXian" w:hAnsi="Times New Roman" w:cs="Times New Roman"/>
                 <w:lang w:val="en-GB"/>
               </w:rPr>
             </w:pPr>
@@ -815,7 +814,7 @@
               <w:widowControl/>
               <w:jc w:val="left"/>
               <w:rPr>
-                <w:rFonts w:ascii="Times New Roman" w:eastAsia="等线" w:hAnsi="Times New Roman" w:cs="Times New Roman"/>
+                <w:rFonts w:ascii="Times New Roman" w:eastAsia="DengXian" w:hAnsi="Times New Roman" w:cs="Times New Roman"/>
                 <w:lang w:val="en-GB"/>
               </w:rPr>
             </w:pPr>
@@ -842,7 +841,7 @@
               <w:widowControl/>
               <w:jc w:val="center"/>
               <w:rPr>
-                <w:rFonts w:ascii="Times New Roman" w:eastAsia="等线" w:hAnsi="Times New Roman" w:cs="Times New Roman"/>
+                <w:rFonts w:ascii="Times New Roman" w:eastAsia="DengXian" w:hAnsi="Times New Roman" w:cs="Times New Roman"/>
                 <w:lang w:val="en-GB"/>
               </w:rPr>
             </w:pPr>
@@ -864,7 +863,7 @@
               <w:widowControl/>
               <w:jc w:val="left"/>
               <w:rPr>
-                <w:rFonts w:ascii="Times New Roman" w:eastAsia="等线" w:hAnsi="Times New Roman" w:cs="Times New Roman"/>
+                <w:rFonts w:ascii="Times New Roman" w:eastAsia="DengXian" w:hAnsi="Times New Roman" w:cs="Times New Roman"/>
                 <w:lang w:val="en-GB"/>
               </w:rPr>
             </w:pPr>
@@ -896,14 +895,7 @@
                 <w:rFonts w:ascii="Times New Roman" w:hAnsi="Times New Roman" w:cs="Times New Roman"/>
                 <w:lang w:val="en-GB"/>
               </w:rPr>
-              <w:t xml:space="preserve"> of the angles</w:t>
-            </w:r>
-            <w:r>
-              <w:rPr>
-                <w:rFonts w:ascii="Times New Roman" w:hAnsi="Times New Roman" w:cs="Times New Roman"/>
-                <w:lang w:val="en-GB"/>
-              </w:rPr>
-              <w:t xml:space="preserve"> (square of the </w:t>
+              <w:t xml:space="preserve"> of the angles (square of the </w:t>
             </w:r>
             <w:r>
               <w:rPr>
@@ -1199,7 +1191,7 @@
 </file>
 
 <file path=word/endnotes.xml><?xml version="1.0" encoding="utf-8"?>
-<w:endnotes xmlns:wpc="http://schemas.microsoft.com/office/word/2010/wordprocessingCanvas" xmlns:cx="http://schemas.microsoft.com/office/drawing/2014/chartex" xmlns:cx1="http://schemas.microsoft.com/office/drawing/2015/9/8/chartex" xmlns:cx2="http://schemas.microsoft.com/office/drawing/2015/10/21/chartex" xmlns:cx3="http://schemas.microsoft.com/office/drawing/2016/5/9/chartex" xmlns:cx4="http://schemas.microsoft.com/office/drawing/2016/5/10/chartex" xmlns:cx5="http://schemas.microsoft.com/office/drawing/2016/5/11/chartex" xmlns:cx6="http://schemas.microsoft.com/office/drawing/2016/5/12/chartex" xmlns:cx7="http://schemas.microsoft.com/office/drawing/2016/5/13/chartex" xmlns:cx8="http://schemas.microsoft.com/office/drawing/2016/5/14/chartex" xmlns:mc="http://schemas.openxmlformats.org/markup-compatibility/2006" xmlns:aink="http://schemas.microsoft.com/office/drawing/2016/ink" xmlns:am3d="http://schemas.microsoft.com/office/drawing/2017/model3d" xmlns:o="urn:schemas-microsoft-com:office:office" xmlns:oel="http://schemas.microsoft.com/office/2019/extlst" xmlns:r="http://schemas.openxmlformats.org/officeDocument/2006/relationships" xmlns:m="http://schemas.openxmlformats.org/officeDocument/2006/math" xmlns:v="urn:schemas-microsoft-com:vml" xmlns:wp14="http://schemas.microsoft.com/office/word/2010/wordprocessingDrawing" xmlns:wp="http://schemas.openxmlformats.org/drawingml/2006/wordprocessingDrawing" xmlns:w10="urn:schemas-microsoft-com:office:word" xmlns:w="http://schemas.openxmlformats.org/wordprocessingml/2006/main" xmlns:w14="http://schemas.microsoft.com/office/word/2010/wordml" xmlns:w15="http://schemas.microsoft.com/office/word/2012/wordml" xmlns:w16cex="http://schemas.microsoft.com/office/word/2018/wordml/cex" xmlns:w16cid="http://schemas.microsoft.com/office/word/2016/wordml/cid" xmlns:w16="http://schemas.microsoft.com/office/word/2018/wordml" xmlns:w16sdtdh="http://schemas.microsoft.com/office/word/2020/wordml/sdtdatahash" xmlns:w16se="http://schemas.microsoft.com/office/word/2015/wordml/symex" xmlns:wpg="http://schemas.microsoft.com/office/word/2010/wordprocessingGroup" xmlns:wpi="http://schemas.microsoft.com/office/word/2010/wordprocessingInk" xmlns:wne="http://schemas.microsoft.com/office/word/2006/wordml" xmlns:wps="http://schemas.microsoft.com/office/word/2010/wordprocessingShape" mc:Ignorable="w14 w15 w16se w16cid w16 w16cex w16sdtdh wp14">
+<w:endnotes xmlns:wpc="http://schemas.microsoft.com/office/word/2010/wordprocessingCanvas" xmlns:cx="http://schemas.microsoft.com/office/drawing/2014/chartex" xmlns:cx1="http://schemas.microsoft.com/office/drawing/2015/9/8/chartex" xmlns:cx2="http://schemas.microsoft.com/office/drawing/2015/10/21/chartex" xmlns:cx3="http://schemas.microsoft.com/office/drawing/2016/5/9/chartex" xmlns:cx4="http://schemas.microsoft.com/office/drawing/2016/5/10/chartex" xmlns:cx5="http://schemas.microsoft.com/office/drawing/2016/5/11/chartex" xmlns:cx6="http://schemas.microsoft.com/office/drawing/2016/5/12/chartex" xmlns:cx7="http://schemas.microsoft.com/office/drawing/2016/5/13/chartex" xmlns:cx8="http://schemas.microsoft.com/office/drawing/2016/5/14/chartex" xmlns:mc="http://schemas.openxmlformats.org/markup-compatibility/2006" xmlns:aink="http://schemas.microsoft.com/office/drawing/2016/ink" xmlns:am3d="http://schemas.microsoft.com/office/drawing/2017/model3d" xmlns:o="urn:schemas-microsoft-com:office:office" xmlns:oel="http://schemas.microsoft.com/office/2019/extlst" xmlns:r="http://schemas.openxmlformats.org/officeDocument/2006/relationships" xmlns:m="http://schemas.openxmlformats.org/officeDocument/2006/math" xmlns:v="urn:schemas-microsoft-com:vml" xmlns:wp14="http://schemas.microsoft.com/office/word/2010/wordprocessingDrawing" xmlns:wp="http://schemas.openxmlformats.org/drawingml/2006/wordprocessingDrawing" xmlns:w10="urn:schemas-microsoft-com:office:word" xmlns:w="http://schemas.openxmlformats.org/wordprocessingml/2006/main" xmlns:w14="http://schemas.microsoft.com/office/word/2010/wordml" xmlns:w15="http://schemas.microsoft.com/office/word/2012/wordml" xmlns:w16cex="http://schemas.microsoft.com/office/word/2018/wordml/cex" xmlns:w16cid="http://schemas.microsoft.com/office/word/2016/wordml/cid" xmlns:w16="http://schemas.microsoft.com/office/word/2018/wordml" xmlns:w16du="http://schemas.microsoft.com/office/word/2023/wordml/word16du" xmlns:w16sdtdh="http://schemas.microsoft.com/office/word/2020/wordml/sdtdatahash" xmlns:w16se="http://schemas.microsoft.com/office/word/2015/wordml/symex" xmlns:wpg="http://schemas.microsoft.com/office/word/2010/wordprocessingGroup" xmlns:wpi="http://schemas.microsoft.com/office/word/2010/wordprocessingInk" xmlns:wne="http://schemas.microsoft.com/office/word/2006/wordml" xmlns:wps="http://schemas.microsoft.com/office/word/2010/wordprocessingShape" mc:Ignorable="w14 w15 w16se w16cid w16 w16cex w16sdtdh wp14">
   <w:endnote w:type="separator" w:id="-1">
     <w:p>
       <w:r>
@@ -1218,7 +1210,7 @@
 </file>
 
 <file path=word/footnotes.xml><?xml version="1.0" encoding="utf-8"?>
-<w:footnotes xmlns:wpc="http://schemas.microsoft.com/office/word/2010/wordprocessingCanvas" xmlns:cx="http://schemas.microsoft.com/office/drawing/2014/chartex" xmlns:cx1="http://schemas.microsoft.com/office/drawing/2015/9/8/chartex" xmlns:cx2="http://schemas.microsoft.com/office/drawing/2015/10/21/chartex" xmlns:cx3="http://schemas.microsoft.com/office/drawing/2016/5/9/chartex" xmlns:cx4="http://schemas.microsoft.com/office/drawing/2016/5/10/chartex" xmlns:cx5="http://schemas.microsoft.com/office/drawing/2016/5/11/chartex" xmlns:cx6="http://schemas.microsoft.com/office/drawing/2016/5/12/chartex" xmlns:cx7="http://schemas.microsoft.com/office/drawing/2016/5/13/chartex" xmlns:cx8="http://schemas.microsoft.com/office/drawing/2016/5/14/chartex" xmlns:mc="http://schemas.openxmlformats.org/markup-compatibility/2006" xmlns:aink="http://schemas.microsoft.com/office/drawing/2016/ink" xmlns:am3d="http://schemas.microsoft.com/office/drawing/2017/model3d" xmlns:o="urn:schemas-microsoft-com:office:office" xmlns:oel="http://schemas.microsoft.com/office/2019/extlst" xmlns:r="http://schemas.openxmlformats.org/officeDocument/2006/relationships" xmlns:m="http://schemas.openxmlformats.org/officeDocument/2006/math" xmlns:v="urn:schemas-microsoft-com:vml" xmlns:wp14="http://schemas.microsoft.com/office/word/2010/wordprocessingDrawing" xmlns:wp="http://schemas.openxmlformats.org/drawingml/2006/wordprocessingDrawing" xmlns:w10="urn:schemas-microsoft-com:office:word" xmlns:w="http://schemas.openxmlformats.org/wordprocessingml/2006/main" xmlns:w14="http://schemas.microsoft.com/office/word/2010/wordml" xmlns:w15="http://schemas.microsoft.com/office/word/2012/wordml" xmlns:w16cex="http://schemas.microsoft.com/office/word/2018/wordml/cex" xmlns:w16cid="http://schemas.microsoft.com/office/word/2016/wordml/cid" xmlns:w16="http://schemas.microsoft.com/office/word/2018/wordml" xmlns:w16sdtdh="http://schemas.microsoft.com/office/word/2020/wordml/sdtdatahash" xmlns:w16se="http://schemas.microsoft.com/office/word/2015/wordml/symex" xmlns:wpg="http://schemas.microsoft.com/office/word/2010/wordprocessingGroup" xmlns:wpi="http://schemas.microsoft.com/office/word/2010/wordprocessingInk" xmlns:wne="http://schemas.microsoft.com/office/word/2006/wordml" xmlns:wps="http://schemas.microsoft.com/office/word/2010/wordprocessingShape" mc:Ignorable="w14 w15 w16se w16cid w16 w16cex w16sdtdh wp14">
+<w:footnotes xmlns:wpc="http://schemas.microsoft.com/office/word/2010/wordprocessingCanvas" xmlns:cx="http://schemas.microsoft.com/office/drawing/2014/chartex" xmlns:cx1="http://schemas.microsoft.com/office/drawing/2015/9/8/chartex" xmlns:cx2="http://schemas.microsoft.com/office/drawing/2015/10/21/chartex" xmlns:cx3="http://schemas.microsoft.com/office/drawing/2016/5/9/chartex" xmlns:cx4="http://schemas.microsoft.com/office/drawing/2016/5/10/chartex" xmlns:cx5="http://schemas.microsoft.com/office/drawing/2016/5/11/chartex" xmlns:cx6="http://schemas.microsoft.com/office/drawing/2016/5/12/chartex" xmlns:cx7="http://schemas.microsoft.com/office/drawing/2016/5/13/chartex" xmlns:cx8="http://schemas.microsoft.com/office/drawing/2016/5/14/chartex" xmlns:mc="http://schemas.openxmlformats.org/markup-compatibility/2006" xmlns:aink="http://schemas.microsoft.com/office/drawing/2016/ink" xmlns:am3d="http://schemas.microsoft.com/office/drawing/2017/model3d" xmlns:o="urn:schemas-microsoft-com:office:office" xmlns:oel="http://schemas.microsoft.com/office/2019/extlst" xmlns:r="http://schemas.openxmlformats.org/officeDocument/2006/relationships" xmlns:m="http://schemas.openxmlformats.org/officeDocument/2006/math" xmlns:v="urn:schemas-microsoft-com:vml" xmlns:wp14="http://schemas.microsoft.com/office/word/2010/wordprocessingDrawing" xmlns:wp="http://schemas.openxmlformats.org/drawingml/2006/wordprocessingDrawing" xmlns:w10="urn:schemas-microsoft-com:office:word" xmlns:w="http://schemas.openxmlformats.org/wordprocessingml/2006/main" xmlns:w14="http://schemas.microsoft.com/office/word/2010/wordml" xmlns:w15="http://schemas.microsoft.com/office/word/2012/wordml" xmlns:w16cex="http://schemas.microsoft.com/office/word/2018/wordml/cex" xmlns:w16cid="http://schemas.microsoft.com/office/word/2016/wordml/cid" xmlns:w16="http://schemas.microsoft.com/office/word/2018/wordml" xmlns:w16du="http://schemas.microsoft.com/office/word/2023/wordml/word16du" xmlns:w16sdtdh="http://schemas.microsoft.com/office/word/2020/wordml/sdtdatahash" xmlns:w16se="http://schemas.microsoft.com/office/word/2015/wordml/symex" xmlns:wpg="http://schemas.microsoft.com/office/word/2010/wordprocessingGroup" xmlns:wpi="http://schemas.microsoft.com/office/word/2010/wordprocessingInk" xmlns:wne="http://schemas.microsoft.com/office/word/2006/wordml" xmlns:wps="http://schemas.microsoft.com/office/word/2010/wordprocessingShape" mc:Ignorable="w14 w15 w16se w16cid w16 w16cex w16sdtdh wp14">
   <w:footnote w:type="separator" w:id="-1">
     <w:p>
       <w:r>

</xml_diff>